<commit_message>
change hop dong template
</commit_message>
<xml_diff>
--- a/HD/HopDong_01_Nguyễn Lâm Sinh.docx
+++ b/HD/HopDong_01_Nguyễn Lâm Sinh.docx
@@ -550,13 +550,19 @@
         <w:rPr>
           <w:color w:val="000000"/>
         </w:rPr>
-        <w:t xml:space="preserve">- Điện thoại: </w:t>
-      </w:r>
-      <w:r>
-        <w:rPr>
-          <w:color w:val="000000"/>
-        </w:rPr>
-        <w:t>…………….</w:t>
+        <w:t>- Điện thoại:</w:t>
+      </w:r>
+      <w:r>
+        <w:rPr>
+          <w:color w:val="000000"/>
+        </w:rPr>
+        <w:t xml:space="preserve"> </w:t>
+      </w:r>
+      <w:r>
+        <w:rPr>
+          <w:color w:val="000000"/>
+        </w:rPr>
+        <w:t>0356.563.692</w:t>
       </w:r>
       <w:r>
         <w:rPr>
@@ -756,7 +762,7 @@
         <w:t xml:space="preserve">Địa chỉ thường trú: </w:t>
       </w:r>
       <w:r>
-        <w:t>Nhơn Thọ, An Nhơn, Bình Định</w:t>
+        <w:t>Thôn Thọ Lộc 1, Nhơn Thọ, An Nhơn, Bình Định</w:t>
       </w:r>
     </w:p>
     <w:p>
@@ -1016,7 +1022,25 @@
         <w:rPr>
           <w:color w:val="000000"/>
         </w:rPr>
-        <w:t xml:space="preserve"> Từ thứ 2 đến thứ  6 (trừ ngày nghỉ lễ theo quy định). Tối đa 8 giờ mỗi ngày và tối đa 40 giờ mỗi tuần</w:t>
+        <w:t xml:space="preserve"> </w:t>
+      </w:r>
+      <w:r>
+        <w:rPr>
+          <w:color w:val="000000"/>
+        </w:rPr>
+        <w:t>theo quy định của công ty,</w:t>
+      </w:r>
+      <w:r>
+        <w:rPr>
+          <w:color w:val="000000"/>
+        </w:rPr>
+        <w:t xml:space="preserve"> </w:t>
+      </w:r>
+      <w:r>
+        <w:rPr>
+          <w:color w:val="000000"/>
+        </w:rPr>
+        <w:t>tối đa 8 giờ mỗi ngày và tối đa 40 giờ mỗi tuần</w:t>
       </w:r>
     </w:p>
     <w:p>

</xml_diff>